<commit_message>
logo with disclaimer unedited
</commit_message>
<xml_diff>
--- a/select SIFISO Email Template.docx
+++ b/select SIFISO Email Template.docx
@@ -2,16 +2,6 @@
 <file path=word/document.xml><?xml version="1.0" encoding="utf-8"?>
 <w:document xmlns:wpc="http://schemas.microsoft.com/office/word/2010/wordprocessingCanvas" xmlns:mc="http://schemas.openxmlformats.org/markup-compatibility/2006" xmlns:o="urn:schemas-microsoft-com:office:office" xmlns:r="http://schemas.openxmlformats.org/officeDocument/2006/relationships" xmlns:m="http://schemas.openxmlformats.org/officeDocument/2006/math" xmlns:v="urn:schemas-microsoft-com:vml" xmlns:wp14="http://schemas.microsoft.com/office/word/2010/wordprocessingDrawing" xmlns:wp="http://schemas.openxmlformats.org/drawingml/2006/wordprocessingDrawing" xmlns:w10="urn:schemas-microsoft-com:office:word" xmlns:w="http://schemas.openxmlformats.org/wordprocessingml/2006/main" xmlns:w14="http://schemas.microsoft.com/office/word/2010/wordml" xmlns:w15="http://schemas.microsoft.com/office/word/2012/wordml" xmlns:wpg="http://schemas.microsoft.com/office/word/2010/wordprocessingGroup" xmlns:wpi="http://schemas.microsoft.com/office/word/2010/wordprocessingInk" xmlns:wne="http://schemas.microsoft.com/office/word/2006/wordml" xmlns:wps="http://schemas.microsoft.com/office/word/2010/wordprocessingShape" mc:Ignorable="w14 w15 wp14">
   <w:body>
-    <w:p>
-      <w:pPr>
-        <w:rPr>
-          <w:i/>
-          <w:iCs/>
-          <w:color w:val="1F497D"/>
-          <w:lang w:val="en-US" w:eastAsia="en-ZA"/>
-        </w:rPr>
-      </w:pPr>
-    </w:p>
     <w:p>
       <w:pPr>
         <w:rPr>
@@ -2633,6 +2623,9 @@
     <w:p>
       <w:pPr>
         <w:rPr>
+          <w:rFonts w:ascii="Arial" w:hAnsi="Arial" w:cs="Arial"/>
+          <w:sz w:val="16"/>
+          <w:szCs w:val="16"/>
           <w:lang w:eastAsia="en-ZA"/>
         </w:rPr>
       </w:pPr>
@@ -2643,8 +2636,8 @@
           <w:bCs/>
           <w:i/>
           <w:iCs/>
-          <w:sz w:val="20"/>
-          <w:szCs w:val="20"/>
+          <w:sz w:val="16"/>
+          <w:szCs w:val="16"/>
           <w:lang w:val="en-GB" w:eastAsia="en-GB"/>
         </w:rPr>
         <w:t>Disclaimer and Confidentiality Note</w:t>
@@ -2653,1664 +2646,381 @@
         <w:rPr>
           <w:i/>
           <w:iCs/>
+          <w:sz w:val="16"/>
+          <w:szCs w:val="16"/>
           <w:lang w:val="en-GB" w:eastAsia="en-GB"/>
         </w:rPr>
         <w:br/>
+      </w:r>
+    </w:p>
+    <w:p>
+      <w:pPr>
+        <w:rPr>
+          <w:rFonts w:ascii="Arial" w:eastAsia="Times New Roman" w:hAnsi="Arial" w:cs="Arial"/>
+          <w:sz w:val="15"/>
+          <w:szCs w:val="15"/>
+        </w:rPr>
+      </w:pPr>
+      <w:r>
+        <w:rPr>
+          <w:rFonts w:ascii="Arial" w:hAnsi="Arial" w:cs="Arial"/>
+          <w:sz w:val="15"/>
+          <w:szCs w:val="15"/>
+          <w:lang w:val="en-US"/>
+        </w:rPr>
+        <w:t>This is a legally privileged and confidential communication intended only for the addressee</w:t>
+      </w:r>
+      <w:r>
+        <w:rPr>
+          <w:rFonts w:ascii="Arial" w:hAnsi="Arial" w:cs="Arial"/>
+          <w:sz w:val="15"/>
+          <w:szCs w:val="15"/>
+          <w:lang w:val="en-US"/>
+        </w:rPr>
+        <w:t xml:space="preserve"> %recipient email address%</w:t>
+      </w:r>
+      <w:r>
+        <w:rPr>
+          <w:rFonts w:ascii="Arial" w:hAnsi="Arial" w:cs="Arial"/>
+          <w:sz w:val="15"/>
+          <w:szCs w:val="15"/>
+          <w:lang w:val="en-US"/>
+        </w:rPr>
+        <w:t xml:space="preserve">. If you are not the intended recipient or you have received this communication in error, you are hereby strictly prohibited from </w:t>
+      </w:r>
+      <w:r>
+        <w:rPr>
+          <w:rFonts w:ascii="Arial" w:hAnsi="Arial" w:cs="Arial"/>
+          <w:sz w:val="15"/>
+          <w:szCs w:val="15"/>
+          <w:lang w:val="en-US"/>
+        </w:rPr>
+        <w:t>disclosing</w:t>
+      </w:r>
+      <w:r>
+        <w:rPr>
+          <w:rFonts w:ascii="Arial" w:hAnsi="Arial" w:cs="Arial"/>
+          <w:sz w:val="15"/>
+          <w:szCs w:val="15"/>
+          <w:lang w:val="en-US"/>
+        </w:rPr>
+        <w:t>, disseminating,</w:t>
+      </w:r>
+      <w:r>
+        <w:rPr>
+          <w:rFonts w:ascii="Arial" w:hAnsi="Arial" w:cs="Arial"/>
+          <w:sz w:val="15"/>
+          <w:szCs w:val="15"/>
+          <w:lang w:val="en-US"/>
+        </w:rPr>
+        <w:t xml:space="preserve"> or </w:t>
+      </w:r>
+      <w:r>
+        <w:rPr>
+          <w:rFonts w:ascii="Arial" w:hAnsi="Arial" w:cs="Arial"/>
+          <w:sz w:val="15"/>
+          <w:szCs w:val="15"/>
+        </w:rPr>
+        <w:t>taking action in relation of the contents of this information</w:t>
+      </w:r>
+      <w:r>
+        <w:rPr>
+          <w:rFonts w:ascii="Arial" w:hAnsi="Arial" w:cs="Arial"/>
+          <w:sz w:val="15"/>
+          <w:szCs w:val="15"/>
+          <w:lang w:val="en-US"/>
+        </w:rPr>
+        <w:t xml:space="preserve"> or copying this e-mail or any of the attachments or parts thereof, and you are kindly requested to notify us</w:t>
+      </w:r>
+      <w:r>
+        <w:rPr>
+          <w:rFonts w:ascii="Arial" w:hAnsi="Arial" w:cs="Arial"/>
+          <w:sz w:val="15"/>
+          <w:szCs w:val="15"/>
+          <w:lang w:val="en-US"/>
+        </w:rPr>
+        <w:t>/</w:t>
+      </w:r>
+      <w:r>
+        <w:rPr>
+          <w:rFonts w:ascii="Arial" w:eastAsia="Times New Roman" w:hAnsi="Arial" w:cs="Arial"/>
+          <w:sz w:val="15"/>
+          <w:szCs w:val="15"/>
+          <w:lang w:eastAsia="en-ZA"/>
+        </w:rPr>
+        <w:t xml:space="preserve"> </w:t>
+      </w:r>
+      <w:r>
+        <w:rPr>
+          <w:rFonts w:ascii="Arial" w:eastAsia="Times New Roman" w:hAnsi="Arial" w:cs="Arial"/>
+          <w:sz w:val="15"/>
+          <w:szCs w:val="15"/>
+          <w:lang w:eastAsia="en-ZA"/>
+        </w:rPr>
+        <w:t>sender</w:t>
+      </w:r>
+      <w:r>
+        <w:rPr>
+          <w:rFonts w:ascii="Arial" w:hAnsi="Arial" w:cs="Arial"/>
+          <w:sz w:val="15"/>
+          <w:szCs w:val="15"/>
+          <w:lang w:val="en-US"/>
+        </w:rPr>
+        <w:t xml:space="preserve"> </w:t>
+      </w:r>
+      <w:r>
+        <w:rPr>
+          <w:rFonts w:ascii="Arial" w:hAnsi="Arial" w:cs="Arial"/>
+          <w:sz w:val="15"/>
+          <w:szCs w:val="15"/>
+        </w:rPr>
+        <w:t xml:space="preserve">by e-mail, telephone and thereafter </w:t>
+      </w:r>
+      <w:r>
+        <w:rPr>
+          <w:rFonts w:ascii="Arial" w:hAnsi="Arial" w:cs="Arial"/>
+          <w:sz w:val="15"/>
+          <w:szCs w:val="15"/>
+          <w:lang w:val="en-US"/>
+        </w:rPr>
+        <w:t>destroy</w:t>
+      </w:r>
+      <w:r>
+        <w:rPr>
+          <w:rFonts w:ascii="Arial" w:hAnsi="Arial" w:cs="Arial"/>
+          <w:sz w:val="15"/>
+          <w:szCs w:val="15"/>
+          <w:lang w:val="en-US"/>
+        </w:rPr>
+        <w:t xml:space="preserve"> original and copies of</w:t>
+      </w:r>
+      <w:r>
+        <w:rPr>
+          <w:rFonts w:ascii="Arial" w:hAnsi="Arial" w:cs="Arial"/>
+          <w:sz w:val="15"/>
+          <w:szCs w:val="15"/>
+          <w:lang w:val="en-US"/>
+        </w:rPr>
+        <w:t xml:space="preserve"> the erroneous communication</w:t>
+      </w:r>
+      <w:r>
+        <w:rPr>
+          <w:rFonts w:ascii="Arial" w:eastAsia="Times New Roman" w:hAnsi="Arial" w:cs="Arial"/>
+          <w:sz w:val="15"/>
+          <w:szCs w:val="15"/>
+        </w:rPr>
+        <w:t xml:space="preserve"> </w:t>
+      </w:r>
+      <w:r>
+        <w:rPr>
+          <w:rFonts w:ascii="Arial" w:eastAsia="Times New Roman" w:hAnsi="Arial" w:cs="Arial"/>
+          <w:sz w:val="15"/>
+          <w:szCs w:val="15"/>
+        </w:rPr>
+        <w:t>from your system</w:t>
+      </w:r>
+      <w:r>
+        <w:rPr>
+          <w:rFonts w:ascii="Arial" w:eastAsia="Times New Roman" w:hAnsi="Arial" w:cs="Arial"/>
+          <w:sz w:val="15"/>
+          <w:szCs w:val="15"/>
+        </w:rPr>
+        <w:t>/</w:t>
+      </w:r>
+      <w:r>
+        <w:rPr>
+          <w:rFonts w:ascii="Arial" w:hAnsi="Arial" w:cs="Arial"/>
+          <w:sz w:val="15"/>
+          <w:szCs w:val="15"/>
+        </w:rPr>
+        <w:t xml:space="preserve"> </w:t>
+      </w:r>
+      <w:r>
+        <w:rPr>
+          <w:rFonts w:ascii="Arial" w:hAnsi="Arial" w:cs="Arial"/>
+          <w:sz w:val="15"/>
+          <w:szCs w:val="15"/>
+        </w:rPr>
+        <w:t>then delete the e-mail and destroy any copies of it</w:t>
+      </w:r>
+      <w:r>
+        <w:rPr>
+          <w:rFonts w:ascii="Arial" w:hAnsi="Arial" w:cs="Arial"/>
+          <w:sz w:val="15"/>
+          <w:szCs w:val="15"/>
+          <w:lang w:val="en-US"/>
+        </w:rPr>
+        <w:t>.</w:t>
+      </w:r>
+      <w:r>
+        <w:rPr>
+          <w:rFonts w:ascii="Arial" w:hAnsi="Arial" w:cs="Arial"/>
+          <w:sz w:val="15"/>
+          <w:szCs w:val="15"/>
+          <w:lang w:val="en-US"/>
+        </w:rPr>
+        <w:t xml:space="preserve"> </w:t>
       </w:r>
       <w:r>
         <w:rPr>
           <w:rFonts w:ascii="Arial" w:hAnsi="Arial" w:cs="Arial"/>
           <w:i/>
           <w:iCs/>
-          <w:sz w:val="20"/>
-          <w:szCs w:val="20"/>
+          <w:sz w:val="15"/>
+          <w:szCs w:val="15"/>
           <w:lang w:val="en-GB" w:eastAsia="en-GB"/>
         </w:rPr>
-        <w:t>Everything in this e-mail and any attachments relating to the official business of Elaine Edmunds and Mark Halgryn, RE/MAX Masters is proprietary to the company. It is confidential, legally privileged and protected by law. RE/MAX Masters does not own and endorse any other content. Views and opinions are those of the sender unless clearly stated as being that of RE/MAX Masters.</w:t>
+        <w:t>RE/MAX Masters cannot assure that the integrity of this communication has been maintained or that it is free of errors, virus, interception or interference</w:t>
       </w:r>
       <w:r>
         <w:rPr>
           <w:rFonts w:ascii="Arial" w:hAnsi="Arial" w:cs="Arial"/>
           <w:i/>
           <w:iCs/>
-          <w:sz w:val="20"/>
-          <w:szCs w:val="20"/>
+          <w:sz w:val="15"/>
+          <w:szCs w:val="15"/>
           <w:lang w:val="en-GB" w:eastAsia="en-GB"/>
         </w:rPr>
+        <w:t>.</w:t>
+      </w:r>
+      <w:r>
+        <w:rPr>
+          <w:rFonts w:ascii="Arial" w:hAnsi="Arial" w:cs="Arial"/>
+          <w:sz w:val="15"/>
+          <w:szCs w:val="15"/>
+          <w:lang w:val="en-US"/>
+        </w:rPr>
+        <w:t xml:space="preserve"> We do not accept liability for any damages, loss or expense arising from this e-mail and/or from the accessing of any attachments (including damages caused by computer viruses). </w:t>
+      </w:r>
+      <w:r>
+        <w:rPr>
+          <w:rFonts w:ascii="Arial" w:eastAsia="Times New Roman" w:hAnsi="Arial" w:cs="Arial"/>
+          <w:sz w:val="15"/>
+          <w:szCs w:val="15"/>
+        </w:rPr>
+        <w:t>The integrity and security of this message cannot be guaranteed on the Internet</w:t>
+      </w:r>
+      <w:r>
+        <w:rPr>
+          <w:rFonts w:ascii="Arial" w:eastAsia="Times New Roman" w:hAnsi="Arial" w:cs="Arial"/>
+          <w:sz w:val="15"/>
+          <w:szCs w:val="15"/>
+        </w:rPr>
+        <w:t>.</w:t>
+      </w:r>
+      <w:r>
+        <w:rPr>
+          <w:rFonts w:ascii="Arial" w:hAnsi="Arial" w:cs="Arial"/>
+          <w:sz w:val="15"/>
+          <w:szCs w:val="15"/>
+          <w:lang w:val="en-US"/>
+        </w:rPr>
         <w:t xml:space="preserve"> </w:t>
       </w:r>
       <w:r>
         <w:rPr>
+          <w:rFonts w:ascii="Arial" w:eastAsia="Times New Roman" w:hAnsi="Arial" w:cs="Arial"/>
+          <w:sz w:val="15"/>
+          <w:szCs w:val="15"/>
+          <w:lang w:eastAsia="en-ZA"/>
+        </w:rPr>
+        <w:t xml:space="preserve">E-mail transmission cannot be guaranteed to be secure or error-free as information could be intercepted, corrupted, lost, destroyed, arrive late or incomplete, or contain viruses. </w:t>
+      </w:r>
+      <w:r>
+        <w:rPr>
           <w:rFonts w:ascii="Arial" w:hAnsi="Arial" w:cs="Arial"/>
-          <w:color w:val="008000"/>
           <w:sz w:val="15"/>
           <w:szCs w:val="15"/>
           <w:lang w:val="en-US"/>
         </w:rPr>
-        <w:t>This is a legally privileged and confidential communication intended only for the addressee</w:t>
+        <w:t>We do not accept any legal responsibility for views and opinions expressed in emails and attachments thereto unless clearly stated as Primedia’s</w:t>
       </w:r>
       <w:r>
         <w:rPr>
           <w:rFonts w:ascii="Arial" w:hAnsi="Arial" w:cs="Arial"/>
-          <w:color w:val="008000"/>
           <w:sz w:val="15"/>
           <w:szCs w:val="15"/>
           <w:lang w:val="en-US"/>
         </w:rPr>
+        <w:t>/</w:t>
+      </w:r>
+      <w:r>
+        <w:rPr>
+          <w:rFonts w:ascii="Arial" w:hAnsi="Arial" w:cs="Arial"/>
+          <w:sz w:val="15"/>
+          <w:szCs w:val="15"/>
+        </w:rPr>
+        <w:t xml:space="preserve"> </w:t>
+      </w:r>
+      <w:r>
+        <w:rPr>
+          <w:rFonts w:ascii="Arial" w:hAnsi="Arial" w:cs="Arial"/>
+          <w:sz w:val="15"/>
+          <w:szCs w:val="15"/>
+        </w:rPr>
+        <w:t>unless the University agrees in writing to the contrary</w:t>
+      </w:r>
+      <w:r>
+        <w:rPr>
+          <w:rFonts w:ascii="Arial" w:hAnsi="Arial" w:cs="Arial"/>
+          <w:sz w:val="15"/>
+          <w:szCs w:val="15"/>
+          <w:lang w:val="en-US"/>
+        </w:rPr>
         <w:t>.</w:t>
       </w:r>
       <w:r>
         <w:rPr>
           <w:rFonts w:ascii="Arial" w:hAnsi="Arial" w:cs="Arial"/>
-          <w:i/>
-          <w:iCs/>
-          <w:sz w:val="20"/>
-          <w:szCs w:val="20"/>
-          <w:lang w:val="en-GB" w:eastAsia="en-GB"/>
-        </w:rPr>
-        <w:t xml:space="preserve"> The person addressed in the e-mail is the sole authorised recipient. Please notify the sender immediately if it has unintentionally reached you and do not read, disclose or use the content in any way. RE/MAX Masters cannot assure that the integrity of this communication has been maintained or that it is free of errors, virus, interception or interference</w:t>
+          <w:sz w:val="15"/>
+          <w:szCs w:val="15"/>
+        </w:rPr>
+        <w:t xml:space="preserve"> </w:t>
+      </w:r>
+      <w:r>
+        <w:rPr>
+          <w:rFonts w:ascii="Arial" w:hAnsi="Arial" w:cs="Arial"/>
+          <w:sz w:val="15"/>
+          <w:szCs w:val="15"/>
+        </w:rPr>
+        <w:t>The sender cannot assure that the integrity of this communication has been maintained nor that it is free of errors, viruses, interception or interference.</w:t>
+      </w:r>
+      <w:r>
+        <w:rPr>
+          <w:rFonts w:ascii="Arial" w:hAnsi="Arial" w:cs="Arial"/>
+          <w:sz w:val="15"/>
+          <w:szCs w:val="15"/>
+        </w:rPr>
+        <w:t xml:space="preserve"> </w:t>
+      </w:r>
+      <w:r>
+        <w:rPr>
+          <w:rFonts w:ascii="Arial" w:hAnsi="Arial" w:cs="Arial"/>
+          <w:sz w:val="15"/>
+          <w:szCs w:val="15"/>
+          <w:lang w:val="en-AU"/>
+        </w:rPr>
+        <w:t>Smart XY reserves the right to monitor, intercept and block emails addressed to or from its users or take any other action deemed necessary.</w:t>
+      </w:r>
+      <w:r>
+        <w:rPr>
+          <w:rFonts w:ascii="Arial" w:eastAsia="Times New Roman" w:hAnsi="Arial" w:cs="Arial"/>
+          <w:sz w:val="15"/>
+          <w:szCs w:val="15"/>
+          <w:lang w:eastAsia="en-ZA"/>
+        </w:rPr>
+        <w:t xml:space="preserve">Failure to do so may amount to the unlawful interception of a communication, the infringement of copyright and/or the infringement of the right to privacy, thus exposing you to criminal and/or civil liability. </w:t>
       </w:r>
     </w:p>
     <w:p>
       <w:pPr>
         <w:rPr>
-          <w:lang w:eastAsia="en-ZA"/>
+          <w:color w:val="1F497D"/>
+          <w:lang w:val="en-GB"/>
         </w:rPr>
       </w:pPr>
       <w:bookmarkStart w:id="0" w:name="_GoBack"/>
       <w:bookmarkEnd w:id="0"/>
-    </w:p>
-    <w:p>
-      <w:pPr>
-        <w:rPr>
-          <w:rFonts w:ascii="Arial" w:hAnsi="Arial" w:cs="Arial"/>
-          <w:color w:val="008000"/>
-          <w:sz w:val="15"/>
-          <w:szCs w:val="15"/>
-          <w:lang w:val="en-US"/>
-        </w:rPr>
-      </w:pPr>
-      <w:r>
-        <w:rPr>
-          <w:rFonts w:ascii="Arial" w:hAnsi="Arial" w:cs="Arial"/>
-          <w:color w:val="008000"/>
-          <w:sz w:val="15"/>
-          <w:szCs w:val="15"/>
-          <w:lang w:val="en-US"/>
-        </w:rPr>
-        <w:t>Disclaimer and confidentiality notice: This is a legally privileged and confidential communication intended only for the addressee. If you are not the intended recipient or you have received this communication in error, you are hereby strictly prohibited from using, disseminating, distributing or copying this e-mail or any of the attachments or parts thereof, and you are kindly requested to notify us and delete the erroneous communication. We do not accept liability for any damages, loss or expense arising from this e-mail and/or from the accessing of any attachments (including damages caused by computer viruses). We do not accept any legal responsibility for views and opinions expressed in emails and attachments thereto unless clearly stated as Primedia’s.</w:t>
-      </w:r>
-    </w:p>
-    <w:p>
-      <w:pPr>
-        <w:pStyle w:val="NormalWeb"/>
-      </w:pPr>
-      <w:r>
-        <w:t xml:space="preserve">This electronic communication and the attached file(s) are subject to a disclaimer which can be viewed at </w:t>
-      </w:r>
-      <w:hyperlink r:id="rId26" w:history="1">
-        <w:r>
-          <w:rPr>
-            <w:rStyle w:val="Hyperlink"/>
-            <w:color w:val="000080"/>
-          </w:rPr>
-          <w:t>http://www.multichoice.co.za/multichoice/content/en/email-disclaimer</w:t>
-        </w:r>
-      </w:hyperlink>
-      <w:r>
-        <w:t xml:space="preserve">. If you are unable to view the disclaimer, please email </w:t>
-      </w:r>
-      <w:hyperlink r:id="rId27" w:history="1">
-        <w:r>
-          <w:rPr>
-            <w:rStyle w:val="Hyperlink"/>
-          </w:rPr>
-          <w:t>disclaimer@multichoice.co.za</w:t>
-        </w:r>
-      </w:hyperlink>
-      <w:r>
-        <w:t xml:space="preserve"> for a copy.</w:t>
-      </w:r>
-    </w:p>
-    <w:p>
-      <w:pPr>
-        <w:pStyle w:val="NormalWeb"/>
-        <w:rPr>
-          <w:sz w:val="20"/>
-          <w:szCs w:val="20"/>
-        </w:rPr>
-      </w:pPr>
-      <w:r>
-        <w:rPr>
-          <w:sz w:val="20"/>
-          <w:szCs w:val="20"/>
-        </w:rPr>
-        <w:t xml:space="preserve">This email and any attachments transmitted with it are confidential and intended solely for the use of the individual or entity to whom they are addressed. </w:t>
-      </w:r>
-      <w:r>
-        <w:rPr>
-          <w:sz w:val="20"/>
-          <w:szCs w:val="20"/>
-        </w:rPr>
-        <w:br/>
-        <w:t>If you have received this email in error please notify the sender immediately. If you are not the named addressee you may not disseminate, distribute or copy this e-mail or its attachments. Any views or opinions presented in this email are solely those of the author and do not necessarily represent those of the Clientele Ltd. The sender does not accept liability for any errors or omissions in the contents of this message, which arise as a result of e-mail transmission. The recipient should check this email and any attachments for the presence of viruses or malicious code as Clientele Ltd accepts no liability for any damage caused by any virus transmitted by this email. The Company accepts no liability for the content of this email, or for the consequences of any actions taken on the basis of the information provided, unless that information is subsequently confirmed in writing.</w:t>
-      </w:r>
-    </w:p>
-    <w:p>
-      <w:pPr>
-        <w:pStyle w:val="NormalWeb"/>
-        <w:rPr>
-          <w:sz w:val="20"/>
-          <w:szCs w:val="20"/>
-        </w:rPr>
-      </w:pPr>
-      <w:r>
-        <w:rPr>
-          <w:sz w:val="20"/>
-          <w:szCs w:val="20"/>
-        </w:rPr>
-        <w:t xml:space="preserve">Clientele Limited, Cnr of Alon &amp; Rivonia Roads, Morningside, South Africa, </w:t>
-      </w:r>
-      <w:hyperlink r:id="rId28" w:history="1">
-        <w:r>
-          <w:rPr>
-            <w:rStyle w:val="Hyperlink"/>
-            <w:sz w:val="20"/>
-            <w:szCs w:val="20"/>
-          </w:rPr>
-          <w:t>www.clientele.co.za</w:t>
-        </w:r>
-      </w:hyperlink>
-    </w:p>
-    <w:p>
-      <w:pPr>
-        <w:pStyle w:val="NormalWeb"/>
-        <w:rPr>
-          <w:rFonts w:ascii="Verdana" w:hAnsi="Verdana"/>
-          <w:color w:val="666666"/>
-          <w:sz w:val="20"/>
-          <w:szCs w:val="20"/>
-        </w:rPr>
-      </w:pPr>
-      <w:r>
-        <w:rPr>
-          <w:rFonts w:ascii="Verdana" w:hAnsi="Verdana"/>
-          <w:b/>
-          <w:bCs/>
-          <w:color w:val="666666"/>
-          <w:sz w:val="20"/>
-          <w:szCs w:val="20"/>
-        </w:rPr>
-        <w:t>Disclaimer</w:t>
-      </w:r>
-      <w:r>
-        <w:rPr>
-          <w:rFonts w:ascii="Verdana" w:hAnsi="Verdana"/>
-          <w:color w:val="666666"/>
-          <w:sz w:val="20"/>
-          <w:szCs w:val="20"/>
-        </w:rPr>
-        <w:t xml:space="preserve"> </w:t>
-      </w:r>
-    </w:p>
-    <w:p>
-      <w:pPr>
-        <w:pStyle w:val="NormalWeb"/>
-        <w:rPr>
-          <w:rFonts w:ascii="Verdana" w:hAnsi="Verdana"/>
-          <w:color w:val="666666"/>
-          <w:sz w:val="16"/>
-          <w:szCs w:val="16"/>
-        </w:rPr>
-      </w:pPr>
-      <w:r>
-        <w:rPr>
-          <w:rFonts w:ascii="Verdana" w:hAnsi="Verdana"/>
-          <w:color w:val="666666"/>
-          <w:sz w:val="16"/>
-          <w:szCs w:val="16"/>
-        </w:rPr>
-        <w:lastRenderedPageBreak/>
-        <w:t xml:space="preserve">The information contained in this communication from the sender is confidential. It is intended solely for use by the recipient and others authorized to receive it. If you are not the recipient, you are hereby notified that any disclosure, copying, distribution or taking action in relation of the contents of this information is strictly prohibited and may be unlawful. </w:t>
-      </w:r>
-      <w:r>
-        <w:rPr>
-          <w:rFonts w:ascii="Verdana" w:hAnsi="Verdana"/>
-          <w:color w:val="666666"/>
-          <w:sz w:val="16"/>
-          <w:szCs w:val="16"/>
-        </w:rPr>
-        <w:br/>
-      </w:r>
-      <w:r>
-        <w:rPr>
-          <w:rFonts w:ascii="Verdana" w:hAnsi="Verdana"/>
-          <w:color w:val="666666"/>
-          <w:sz w:val="16"/>
-          <w:szCs w:val="16"/>
-        </w:rPr>
-        <w:br/>
-        <w:t xml:space="preserve">This email has been scanned for viruses and malware, and automatically archived by </w:t>
-      </w:r>
-      <w:r>
-        <w:rPr>
-          <w:rFonts w:ascii="Verdana" w:hAnsi="Verdana"/>
-          <w:b/>
-          <w:bCs/>
-          <w:color w:val="666666"/>
-          <w:sz w:val="16"/>
-          <w:szCs w:val="16"/>
-        </w:rPr>
-        <w:t>Mimecast SA (Pty) Ltd</w:t>
-      </w:r>
-      <w:r>
-        <w:rPr>
-          <w:rFonts w:ascii="Verdana" w:hAnsi="Verdana"/>
-          <w:color w:val="666666"/>
-          <w:sz w:val="16"/>
-          <w:szCs w:val="16"/>
-        </w:rPr>
-        <w:t xml:space="preserve">, an innovator in Software as a Service (SaaS) for business. </w:t>
-      </w:r>
-      <w:r>
-        <w:rPr>
-          <w:rFonts w:ascii="Verdana" w:hAnsi="Verdana"/>
-          <w:b/>
-          <w:bCs/>
-          <w:color w:val="666666"/>
-          <w:sz w:val="16"/>
-          <w:szCs w:val="16"/>
-        </w:rPr>
-        <w:t xml:space="preserve">Mimecast Unified Email Management </w:t>
-      </w:r>
-      <w:r>
-        <w:rPr>
-          <w:rStyle w:val="style1"/>
-          <w:rFonts w:ascii="Verdana" w:hAnsi="Verdana"/>
-          <w:b/>
-          <w:bCs/>
-          <w:color w:val="666666"/>
-          <w:sz w:val="16"/>
-          <w:szCs w:val="16"/>
-        </w:rPr>
-        <w:t>™</w:t>
-      </w:r>
-      <w:r>
-        <w:rPr>
-          <w:rFonts w:ascii="Verdana" w:hAnsi="Verdana"/>
-          <w:b/>
-          <w:bCs/>
-          <w:color w:val="666666"/>
-          <w:sz w:val="16"/>
-          <w:szCs w:val="16"/>
-        </w:rPr>
-        <w:t xml:space="preserve"> (UEM)</w:t>
-      </w:r>
-      <w:r>
-        <w:rPr>
-          <w:rFonts w:ascii="Verdana" w:hAnsi="Verdana"/>
-          <w:color w:val="666666"/>
-          <w:sz w:val="16"/>
-          <w:szCs w:val="16"/>
-        </w:rPr>
-        <w:t xml:space="preserve"> offers email continuity, security, archiving and compliance with all current legislation. To find out more, </w:t>
-      </w:r>
-      <w:hyperlink r:id="rId29" w:tgtFrame="_blank" w:history="1">
-        <w:r>
-          <w:rPr>
-            <w:rStyle w:val="Hyperlink"/>
-            <w:rFonts w:ascii="Verdana" w:hAnsi="Verdana"/>
-            <w:sz w:val="16"/>
-            <w:szCs w:val="16"/>
-          </w:rPr>
-          <w:t>contact Mimecast</w:t>
-        </w:r>
-      </w:hyperlink>
-      <w:r>
-        <w:rPr>
-          <w:rFonts w:ascii="Verdana" w:hAnsi="Verdana"/>
-          <w:color w:val="666666"/>
-          <w:sz w:val="16"/>
-          <w:szCs w:val="16"/>
-        </w:rPr>
-        <w:t xml:space="preserve">. </w:t>
-      </w:r>
-    </w:p>
-    <w:tbl>
-      <w:tblPr>
-        <w:tblW w:w="9585" w:type="dxa"/>
-        <w:jc w:val="center"/>
-        <w:tblCellMar>
-          <w:left w:w="0" w:type="dxa"/>
-          <w:right w:w="0" w:type="dxa"/>
-        </w:tblCellMar>
-        <w:tblLook w:val="04A0" w:firstRow="1" w:lastRow="0" w:firstColumn="1" w:lastColumn="0" w:noHBand="0" w:noVBand="1"/>
-      </w:tblPr>
-      <w:tblGrid>
-        <w:gridCol w:w="9585"/>
-      </w:tblGrid>
-      <w:tr>
-        <w:trPr>
-          <w:trHeight w:val="735"/>
-          <w:jc w:val="center"/>
-        </w:trPr>
-        <w:tc>
-          <w:tcPr>
-            <w:tcW w:w="9750" w:type="dxa"/>
-            <w:shd w:val="clear" w:color="auto" w:fill="220211"/>
-            <w:tcMar>
-              <w:top w:w="75" w:type="dxa"/>
-              <w:left w:w="300" w:type="dxa"/>
-              <w:bottom w:w="225" w:type="dxa"/>
-              <w:right w:w="300" w:type="dxa"/>
-            </w:tcMar>
-            <w:vAlign w:val="center"/>
-            <w:hideMark/>
-          </w:tcPr>
-          <w:p>
-            <w:pPr>
-              <w:rPr>
-                <w:rFonts w:ascii="Segoe UI" w:eastAsia="Times New Roman" w:hAnsi="Segoe UI" w:cs="Segoe UI"/>
-              </w:rPr>
-            </w:pPr>
-            <w:r>
-              <w:rPr>
-                <w:rFonts w:ascii="Segoe UI" w:eastAsia="Times New Roman" w:hAnsi="Segoe UI" w:cs="Segoe UI"/>
-                <w:color w:val="F5F5F5"/>
-                <w:sz w:val="20"/>
-                <w:szCs w:val="20"/>
-              </w:rPr>
-              <w:t>Copyright © 2015 GrapeCity, inc. All rights reserved.</w:t>
-            </w:r>
-            <w:r>
-              <w:rPr>
-                <w:rFonts w:ascii="Segoe UI" w:eastAsia="Times New Roman" w:hAnsi="Segoe UI" w:cs="Segoe UI"/>
-                <w:color w:val="F5F5F5"/>
-                <w:sz w:val="20"/>
-                <w:szCs w:val="20"/>
-              </w:rPr>
-              <w:br/>
-              <w:t>201 South Highland Avenue • Third Floor • Pittsburgh, PA 15206 • USA | 1.800.858.2739 | 412.681.4343</w:t>
-            </w:r>
-            <w:r>
-              <w:rPr>
-                <w:rFonts w:ascii="Segoe UI" w:eastAsia="Times New Roman" w:hAnsi="Segoe UI" w:cs="Segoe UI"/>
-                <w:color w:val="F5F5F5"/>
-                <w:sz w:val="20"/>
-                <w:szCs w:val="20"/>
-              </w:rPr>
-              <w:br/>
-            </w:r>
-            <w:r>
-              <w:rPr>
-                <w:rFonts w:ascii="Segoe UI" w:eastAsia="Times New Roman" w:hAnsi="Segoe UI" w:cs="Segoe UI"/>
-                <w:color w:val="F5F5F5"/>
-                <w:sz w:val="15"/>
-                <w:szCs w:val="15"/>
-              </w:rPr>
-              <w:t xml:space="preserve">All product and company names herein may be trademarks of their respective owners. | </w:t>
-            </w:r>
-            <w:hyperlink r:id="rId30" w:tgtFrame="_blank" w:history="1">
-              <w:r>
-                <w:rPr>
-                  <w:rStyle w:val="Hyperlink"/>
-                  <w:rFonts w:ascii="Segoe UI" w:eastAsia="Times New Roman" w:hAnsi="Segoe UI" w:cs="Segoe UI"/>
-                  <w:sz w:val="15"/>
-                  <w:szCs w:val="15"/>
-                </w:rPr>
-                <w:t>Privacy Policy</w:t>
-              </w:r>
-            </w:hyperlink>
-            <w:r>
-              <w:rPr>
-                <w:rFonts w:ascii="Segoe UI" w:eastAsia="Times New Roman" w:hAnsi="Segoe UI" w:cs="Segoe UI"/>
-                <w:color w:val="F5F5F5"/>
-                <w:sz w:val="15"/>
-                <w:szCs w:val="15"/>
-              </w:rPr>
-              <w:t xml:space="preserve"> | You have received this mail because your records appear in our contact database. To stop receiving messages from ComponentOne, </w:t>
-            </w:r>
-            <w:hyperlink r:id="rId31" w:history="1">
-              <w:r>
-                <w:rPr>
-                  <w:rStyle w:val="Hyperlink"/>
-                  <w:rFonts w:ascii="Segoe UI" w:eastAsia="Times New Roman" w:hAnsi="Segoe UI" w:cs="Segoe UI"/>
-                  <w:sz w:val="15"/>
-                  <w:szCs w:val="15"/>
-                </w:rPr>
-                <w:t>click here</w:t>
-              </w:r>
-            </w:hyperlink>
-            <w:r>
-              <w:rPr>
-                <w:rFonts w:ascii="Segoe UI" w:eastAsia="Times New Roman" w:hAnsi="Segoe UI" w:cs="Segoe UI"/>
-                <w:color w:val="F5F5F5"/>
-                <w:sz w:val="15"/>
-                <w:szCs w:val="15"/>
-              </w:rPr>
-              <w:t>.</w:t>
-            </w:r>
-          </w:p>
-        </w:tc>
-      </w:tr>
-      <w:tr>
-        <w:trPr>
-          <w:jc w:val="center"/>
-        </w:trPr>
-        <w:tc>
-          <w:tcPr>
-            <w:tcW w:w="9750" w:type="dxa"/>
-            <w:shd w:val="clear" w:color="auto" w:fill="220211"/>
-            <w:vAlign w:val="center"/>
-            <w:hideMark/>
-          </w:tcPr>
-          <w:p>
-            <w:pPr>
-              <w:jc w:val="center"/>
-              <w:rPr>
-                <w:rFonts w:ascii="Times New Roman" w:eastAsia="Times New Roman" w:hAnsi="Times New Roman" w:cs="Times New Roman"/>
-              </w:rPr>
-            </w:pPr>
-            <w:r>
-              <w:rPr>
-                <w:rFonts w:ascii="Segoe UI" w:eastAsia="Times New Roman" w:hAnsi="Segoe UI" w:cs="Segoe UI"/>
-                <w:sz w:val="20"/>
-                <w:szCs w:val="20"/>
-              </w:rPr>
-              <w:t> </w:t>
-            </w:r>
-          </w:p>
-        </w:tc>
-      </w:tr>
-    </w:tbl>
-    <w:p/>
-    <w:p>
-      <w:pPr>
-        <w:rPr>
-          <w:rFonts w:ascii="Times New Roman" w:hAnsi="Times New Roman" w:cs="Times New Roman"/>
-        </w:rPr>
-      </w:pPr>
-      <w:r>
-        <w:rPr>
-          <w:rFonts w:ascii="Tahoma" w:hAnsi="Tahoma" w:cs="Tahoma"/>
-          <w:sz w:val="14"/>
-          <w:szCs w:val="14"/>
-          <w:lang w:val="en-US"/>
-        </w:rPr>
-        <w:t>This message and attachments are subject to a disclaimer.</w:t>
-      </w:r>
-      <w:r>
-        <w:rPr>
-          <w:rFonts w:ascii="Tahoma" w:hAnsi="Tahoma" w:cs="Tahoma"/>
-          <w:sz w:val="14"/>
-          <w:szCs w:val="14"/>
-          <w:lang w:val="en-US"/>
-        </w:rPr>
-        <w:br/>
-        <w:t xml:space="preserve">For full details, please refer to </w:t>
-      </w:r>
-      <w:hyperlink r:id="rId32" w:history="1">
-        <w:r>
-          <w:rPr>
-            <w:rStyle w:val="Hyperlink"/>
-            <w:rFonts w:ascii="Tahoma" w:hAnsi="Tahoma" w:cs="Tahoma"/>
-            <w:sz w:val="14"/>
-            <w:szCs w:val="14"/>
-            <w:lang w:val="en-US"/>
-          </w:rPr>
-          <w:t>http://www.ip.up.ac.za/documentation/governance/disclaimer</w:t>
-        </w:r>
-      </w:hyperlink>
-    </w:p>
-    <w:p>
-      <w:pPr>
-        <w:rPr>
-          <w:rFonts w:ascii="Times New Roman" w:hAnsi="Times New Roman" w:cs="Times New Roman"/>
-        </w:rPr>
-      </w:pPr>
-      <w:r>
-        <w:t xml:space="preserve">NOTICE: Please note that this e-mail is confidential and personal to the recipient and subject to the standard notices and disclaimerscontained on the </w:t>
-      </w:r>
-      <w:hyperlink r:id="rId33" w:history="1">
-        <w:r>
-          <w:rPr>
-            <w:rStyle w:val="Hyperlink"/>
-          </w:rPr>
-          <w:t>Ampath Trust web-site</w:t>
-        </w:r>
-      </w:hyperlink>
-    </w:p>
-    <w:p>
-      <w:pPr>
-        <w:rPr>
-          <w:rFonts w:eastAsia="Times New Roman"/>
-        </w:rPr>
-      </w:pPr>
-    </w:p>
-    <w:p>
-      <w:pPr>
-        <w:rPr>
-          <w:rFonts w:eastAsia="Times New Roman"/>
-        </w:rPr>
-      </w:pPr>
-      <w:r>
-        <w:rPr>
-          <w:rFonts w:eastAsia="Times New Roman"/>
-        </w:rPr>
-        <w:t>This message is confidential. It may also be privileged or otherwise protected by work product immunity or other legal rules. If you have received it by mistake, please unsubscribe </w:t>
-      </w:r>
-      <w:hyperlink r:id="rId34" w:history="1">
-        <w:r>
-          <w:rPr>
-            <w:rStyle w:val="Hyperlink"/>
-            <w:rFonts w:eastAsia="Times New Roman"/>
-          </w:rPr>
-          <w:t>here</w:t>
-        </w:r>
-      </w:hyperlink>
-      <w:r>
-        <w:rPr>
-          <w:rFonts w:eastAsia="Times New Roman"/>
-        </w:rPr>
-        <w:t> and delete it from your system; you may not copy this message or disclose its contents to anyone. Please send us by fax any message containing deadlines as incoming e-mails are not screened for response deadlines. The integrity and security of this message cannot be guaranteed on the Internet. Physical Address: 164 Eglinton Avenue East, Suite #100 Toronto, ON M4P 1G4 Canada.</w:t>
-      </w:r>
-    </w:p>
-    <w:p>
-      <w:pPr>
-        <w:rPr>
-          <w:rFonts w:ascii="Arial" w:hAnsi="Arial" w:cs="Arial"/>
-          <w:color w:val="008000"/>
-          <w:sz w:val="15"/>
-          <w:szCs w:val="15"/>
-          <w:lang w:val="en-US"/>
-        </w:rPr>
-      </w:pPr>
-    </w:p>
-    <w:p>
-      <w:pPr>
-        <w:rPr>
-          <w:lang w:eastAsia="en-ZA"/>
-        </w:rPr>
-      </w:pPr>
-      <w:r>
-        <w:rPr>
-          <w:lang w:eastAsia="en-ZA"/>
-        </w:rPr>
-        <w:t>This e-mail, its attachments and any rights attaching hereto are, unless the context clearly indicates otherwise, the property of the sender. It is confidential, private and intended for the addressee only. Should you not be the addressee and receive this e-mail by mistake, kindly notify the sender, and delete this e-mail, immediately and do not disclose or use same in any manner whatsoever. The sender accepts no liability whatsoever for any loss or damages whatsoever and howsoever incurred, or suffered, resulting, or arising, from the use of this email or its attachments.</w:t>
-      </w:r>
-    </w:p>
-    <w:p>
-      <w:pPr>
-        <w:rPr>
-          <w:rFonts w:eastAsia="Times New Roman"/>
-        </w:rPr>
-      </w:pPr>
-    </w:p>
-    <w:p>
-      <w:pPr>
-        <w:rPr>
-          <w:rFonts w:ascii="Times New Roman" w:eastAsia="Times New Roman" w:hAnsi="Times New Roman" w:cs="Times New Roman"/>
-          <w:sz w:val="24"/>
-          <w:szCs w:val="24"/>
-          <w:lang w:eastAsia="en-ZA"/>
-        </w:rPr>
-      </w:pPr>
-      <w:r>
-        <w:rPr>
-          <w:rFonts w:ascii="Times New Roman" w:eastAsia="Times New Roman" w:hAnsi="Times New Roman" w:cs="Times New Roman"/>
-          <w:sz w:val="24"/>
-          <w:szCs w:val="24"/>
-          <w:lang w:eastAsia="en-ZA"/>
-        </w:rPr>
-        <w:t xml:space="preserve">Please click on the following link for terms of use of this communication: </w:t>
-      </w:r>
-      <w:hyperlink r:id="rId35" w:tgtFrame="_blank" w:history="1">
-        <w:r>
-          <w:rPr>
-            <w:rStyle w:val="Hyperlink"/>
-            <w:rFonts w:ascii="Times New Roman" w:eastAsia="Times New Roman" w:hAnsi="Times New Roman" w:cs="Times New Roman"/>
-            <w:sz w:val="24"/>
-            <w:szCs w:val="24"/>
-            <w:lang w:eastAsia="en-ZA"/>
-          </w:rPr>
-          <w:t>http://www.santam.co.za/about-us/disclaimer</w:t>
-        </w:r>
-      </w:hyperlink>
-    </w:p>
-    <w:p>
-      <w:pPr>
-        <w:rPr>
-          <w:rFonts w:ascii="Times New Roman" w:eastAsia="Times New Roman" w:hAnsi="Times New Roman" w:cs="Times New Roman"/>
-          <w:sz w:val="24"/>
-          <w:szCs w:val="24"/>
-          <w:lang w:eastAsia="en-ZA"/>
-        </w:rPr>
-      </w:pPr>
-    </w:p>
-    <w:p>
-      <w:pPr>
-        <w:rPr>
-          <w:rFonts w:ascii="Arial" w:eastAsia="Times New Roman" w:hAnsi="Arial" w:cs="Arial"/>
-          <w:sz w:val="15"/>
-          <w:szCs w:val="15"/>
-          <w:lang w:eastAsia="en-ZA"/>
-        </w:rPr>
-      </w:pPr>
-      <w:r>
-        <w:rPr>
-          <w:rFonts w:ascii="Trebuchet MS" w:eastAsia="Times New Roman" w:hAnsi="Trebuchet MS" w:cs="Arial"/>
-          <w:color w:val="000000"/>
-          <w:sz w:val="15"/>
-          <w:szCs w:val="15"/>
-          <w:lang w:eastAsia="en-ZA"/>
-        </w:rPr>
-        <w:t xml:space="preserve">Disclaimer: </w:t>
-      </w:r>
-    </w:p>
-    <w:p>
-      <w:pPr>
-        <w:rPr>
-          <w:rFonts w:ascii="Arial" w:eastAsia="Times New Roman" w:hAnsi="Arial" w:cs="Arial"/>
-          <w:sz w:val="15"/>
-          <w:szCs w:val="15"/>
-          <w:lang w:eastAsia="en-ZA"/>
-        </w:rPr>
-      </w:pPr>
-      <w:r>
-        <w:rPr>
-          <w:rFonts w:ascii="Trebuchet MS" w:eastAsia="Times New Roman" w:hAnsi="Trebuchet MS" w:cs="Arial"/>
-          <w:color w:val="000000"/>
-          <w:sz w:val="15"/>
-          <w:szCs w:val="15"/>
-          <w:lang w:eastAsia="en-ZA"/>
-        </w:rPr>
-        <w:t xml:space="preserve">This message contains confidential information and is intended only for </w:t>
-      </w:r>
-      <w:hyperlink r:id="rId36" w:history="1">
-        <w:r>
-          <w:rPr>
-            <w:rStyle w:val="Hyperlink"/>
-            <w:rFonts w:ascii="Trebuchet MS" w:eastAsia="Times New Roman" w:hAnsi="Trebuchet MS" w:cs="Arial"/>
-            <w:sz w:val="15"/>
-            <w:szCs w:val="15"/>
-            <w:lang w:eastAsia="en-ZA"/>
-          </w:rPr>
-          <w:t>tskomere@seda.org.za</w:t>
-        </w:r>
-      </w:hyperlink>
-      <w:r>
-        <w:rPr>
-          <w:rFonts w:ascii="Trebuchet MS" w:eastAsia="Times New Roman" w:hAnsi="Trebuchet MS" w:cs="Arial"/>
-          <w:color w:val="000000"/>
-          <w:sz w:val="15"/>
-          <w:szCs w:val="15"/>
-          <w:lang w:eastAsia="en-ZA"/>
-        </w:rPr>
-        <w:t xml:space="preserve">, </w:t>
-      </w:r>
-      <w:hyperlink r:id="rId37" w:history="1">
-        <w:r>
-          <w:rPr>
-            <w:rStyle w:val="Hyperlink"/>
-            <w:rFonts w:ascii="Trebuchet MS" w:eastAsia="Times New Roman" w:hAnsi="Trebuchet MS" w:cs="Arial"/>
-            <w:sz w:val="15"/>
-            <w:szCs w:val="15"/>
-            <w:lang w:eastAsia="en-ZA"/>
-          </w:rPr>
-          <w:t>sifiso@selectsifiso.co.za</w:t>
-        </w:r>
-      </w:hyperlink>
-      <w:r>
-        <w:rPr>
-          <w:rFonts w:ascii="Trebuchet MS" w:eastAsia="Times New Roman" w:hAnsi="Trebuchet MS" w:cs="Arial"/>
-          <w:color w:val="000000"/>
-          <w:sz w:val="15"/>
-          <w:szCs w:val="15"/>
-          <w:lang w:eastAsia="en-ZA"/>
-        </w:rPr>
-        <w:t xml:space="preserve">. If you are not </w:t>
-      </w:r>
-      <w:hyperlink r:id="rId38" w:history="1">
-        <w:r>
-          <w:rPr>
-            <w:rStyle w:val="Hyperlink"/>
-            <w:rFonts w:ascii="Trebuchet MS" w:eastAsia="Times New Roman" w:hAnsi="Trebuchet MS" w:cs="Arial"/>
-            <w:sz w:val="15"/>
-            <w:szCs w:val="15"/>
-            <w:lang w:eastAsia="en-ZA"/>
-          </w:rPr>
-          <w:t>tskomere@seda.org.za</w:t>
-        </w:r>
-      </w:hyperlink>
-      <w:r>
-        <w:rPr>
-          <w:rFonts w:ascii="Trebuchet MS" w:eastAsia="Times New Roman" w:hAnsi="Trebuchet MS" w:cs="Arial"/>
-          <w:color w:val="000000"/>
-          <w:sz w:val="15"/>
-          <w:szCs w:val="15"/>
-          <w:lang w:eastAsia="en-ZA"/>
-        </w:rPr>
-        <w:t xml:space="preserve">, </w:t>
-      </w:r>
-      <w:hyperlink r:id="rId39" w:history="1">
-        <w:r>
-          <w:rPr>
-            <w:rStyle w:val="Hyperlink"/>
-            <w:rFonts w:ascii="Trebuchet MS" w:eastAsia="Times New Roman" w:hAnsi="Trebuchet MS" w:cs="Arial"/>
-            <w:sz w:val="15"/>
-            <w:szCs w:val="15"/>
-            <w:lang w:eastAsia="en-ZA"/>
-          </w:rPr>
-          <w:t>sifiso@selectsifiso.co.za</w:t>
-        </w:r>
-      </w:hyperlink>
-      <w:r>
-        <w:rPr>
-          <w:rFonts w:ascii="Trebuchet MS" w:eastAsia="Times New Roman" w:hAnsi="Trebuchet MS" w:cs="Arial"/>
-          <w:color w:val="000000"/>
-          <w:sz w:val="15"/>
-          <w:szCs w:val="15"/>
-          <w:lang w:eastAsia="en-ZA"/>
-        </w:rPr>
-        <w:t xml:space="preserve"> you should not disseminate, distribute or copy this e-mail. Please notify </w:t>
-      </w:r>
-      <w:hyperlink r:id="rId40" w:history="1">
-        <w:r>
-          <w:rPr>
-            <w:rStyle w:val="Hyperlink"/>
-            <w:rFonts w:ascii="Trebuchet MS" w:eastAsia="Times New Roman" w:hAnsi="Trebuchet MS" w:cs="Arial"/>
-            <w:sz w:val="15"/>
-            <w:szCs w:val="15"/>
-            <w:lang w:eastAsia="en-ZA"/>
-          </w:rPr>
-          <w:t>TSibeko@seda.org.za</w:t>
-        </w:r>
-      </w:hyperlink>
-      <w:r>
-        <w:rPr>
-          <w:rFonts w:ascii="Trebuchet MS" w:eastAsia="Times New Roman" w:hAnsi="Trebuchet MS" w:cs="Arial"/>
-          <w:color w:val="000000"/>
-          <w:sz w:val="15"/>
-          <w:szCs w:val="15"/>
-          <w:lang w:eastAsia="en-ZA"/>
-        </w:rPr>
-        <w:t xml:space="preserve"> immediately by e-mail if you have received this e-mail by mistake and delete this e-mail from your system. E-mail transmission cannot be guaranteed to be secure or error-free as information could be intercepted, corrupted, lost, destroyed, arrive late or incomplete, or contain viruses. Thabo Sibeko - Gau therefore does not accept liability for any errors or omissions in the contents of this message, which arise as a result of e-mail transmission. If verification is required please request a hard-copy version from seda.</w:t>
-      </w:r>
-    </w:p>
-    <w:p>
-      <w:pPr>
-        <w:rPr>
-          <w:rFonts w:eastAsia="Times New Roman"/>
-        </w:rPr>
-      </w:pPr>
-    </w:p>
-    <w:p>
-      <w:pPr>
-        <w:spacing w:after="240"/>
-        <w:outlineLvl w:val="0"/>
-        <w:rPr>
-          <w:rFonts w:eastAsia="Times New Roman"/>
-        </w:rPr>
-      </w:pPr>
-      <w:r>
-        <w:rPr>
-          <w:rFonts w:eastAsia="Times New Roman"/>
-        </w:rPr>
-        <w:t>------------------------------------------------------------------------</w:t>
-      </w:r>
-      <w:r>
-        <w:rPr>
-          <w:rFonts w:eastAsia="Times New Roman"/>
-        </w:rPr>
-        <w:br/>
-      </w:r>
-      <w:r>
-        <w:rPr>
-          <w:rFonts w:eastAsia="Times New Roman"/>
-        </w:rPr>
-        <w:br/>
-        <w:t xml:space="preserve">This message is intended only for use of the addressee and may contain information that is privileged and confidential. If you are not the intended recipient, you </w:t>
-      </w:r>
-      <w:r>
-        <w:rPr>
-          <w:rFonts w:eastAsia="Times New Roman"/>
-        </w:rPr>
-        <w:lastRenderedPageBreak/>
-        <w:t>are hereby notified that any use or dissemination of this communication is strictly prohibited. If you have received this communication in error, please notify us immediately by reply and delete this message from your system.</w:t>
-      </w:r>
-      <w:r>
-        <w:rPr>
-          <w:rFonts w:eastAsia="Times New Roman"/>
-        </w:rPr>
-        <w:br/>
-      </w:r>
-    </w:p>
-    <w:p>
-      <w:pPr>
-        <w:spacing w:after="240"/>
-        <w:outlineLvl w:val="0"/>
-        <w:rPr>
-          <w:rFonts w:eastAsia="Times New Roman"/>
-        </w:rPr>
-      </w:pPr>
-      <w:r>
-        <w:rPr>
-          <w:rFonts w:eastAsia="Times New Roman"/>
-        </w:rPr>
-        <w:t>This message is confidential. It may also be privileged or otherwise protected by work product immunity or other legal rules. If you have received it by mistake, please unsubscribe </w:t>
-      </w:r>
-      <w:hyperlink r:id="rId41" w:history="1">
-        <w:r>
-          <w:rPr>
-            <w:rStyle w:val="Hyperlink"/>
-            <w:rFonts w:eastAsia="Times New Roman"/>
-          </w:rPr>
-          <w:t>here</w:t>
-        </w:r>
-      </w:hyperlink>
-      <w:r>
-        <w:rPr>
-          <w:rFonts w:eastAsia="Times New Roman"/>
-        </w:rPr>
-        <w:t> and delete it from your system; you may not copy this message or disclose its contents to anyone. Please send us by fax any message containing deadlines as incoming e-mails are not screened for response deadlines. The integrity and security of this message cannot be guaranteed on the Internet. Physical Address: 164 Eglinton Avenue East, Suite #100 Toronto, ON M4P 1G4 Canada.</w:t>
-      </w:r>
-    </w:p>
-    <w:p>
-      <w:pPr>
-        <w:rPr>
-          <w:rFonts w:eastAsia="Times New Roman"/>
-        </w:rPr>
-      </w:pPr>
-    </w:p>
-    <w:p>
-      <w:pPr>
-        <w:rPr>
-          <w:rFonts w:ascii="Times New Roman" w:hAnsi="Times New Roman" w:cs="Times New Roman"/>
-        </w:rPr>
-      </w:pPr>
-      <w:r>
-        <w:rPr>
-          <w:rFonts w:ascii="Arial" w:hAnsi="Arial" w:cs="Arial"/>
-          <w:color w:val="222222"/>
-          <w:sz w:val="14"/>
-          <w:szCs w:val="14"/>
-          <w:shd w:val="clear" w:color="auto" w:fill="FFFFFF"/>
-        </w:rPr>
-        <w:t>This communication is intended for the addressee only, it is privileged and confidential and any unauthorized dissemination or copying is prohibited. If you have received this communication in error please notify us immediately and please destroy the original message.</w:t>
-      </w:r>
-    </w:p>
-    <w:p>
-      <w:pPr>
-        <w:rPr>
-          <w:rFonts w:eastAsia="Times New Roman"/>
-        </w:rPr>
-      </w:pPr>
-    </w:p>
-    <w:p>
-      <w:r>
-        <w:t>This communication is intended for the addressee only. It is confidential. If you have received this communication in error, please notify us immediately and destroy the original message. You may not copy or disseminate this communication without the permission of the University. Only authorised signatories are competent to enter into agreements on behalf of the University and recipients are thus advised that the content of this message may not be legally binding on the University and may contain the personal views and opinions of the author, which are not necessarily the views and opinions of The University of the Witwatersrand, Johannesburg. All agreements between the University and outsiders are subject to South African Law unless the University agrees in writing to the contrary. &lt;/span&gt;&lt;/font&gt;&lt;/td&gt; &lt;/tr&gt; &lt;/table&gt;</w:t>
-      </w:r>
-    </w:p>
-    <w:p/>
-    <w:p>
-      <w:pPr>
-        <w:rPr>
-          <w:rFonts w:ascii="Times New Roman" w:hAnsi="Times New Roman" w:cs="Times New Roman"/>
-        </w:rPr>
-      </w:pPr>
-      <w:r>
-        <w:rPr>
-          <w:rFonts w:ascii="Tahoma" w:hAnsi="Tahoma" w:cs="Tahoma"/>
-          <w:noProof/>
-          <w:sz w:val="14"/>
-          <w:szCs w:val="14"/>
-          <w:lang w:val="en-US"/>
-        </w:rPr>
-        <w:t>This message and attachments are subject to a disclaimer.</w:t>
-      </w:r>
-      <w:r>
-        <w:rPr>
-          <w:rFonts w:ascii="Tahoma" w:hAnsi="Tahoma" w:cs="Tahoma"/>
-          <w:noProof/>
-          <w:sz w:val="14"/>
-          <w:szCs w:val="14"/>
-          <w:lang w:val="en-US"/>
-        </w:rPr>
-        <w:br/>
-        <w:t xml:space="preserve">For full details, please refer to </w:t>
-      </w:r>
-      <w:hyperlink r:id="rId42" w:history="1">
-        <w:r>
-          <w:rPr>
-            <w:rStyle w:val="Hyperlink"/>
-            <w:rFonts w:ascii="Tahoma" w:hAnsi="Tahoma" w:cs="Tahoma"/>
-            <w:noProof/>
-            <w:sz w:val="14"/>
-            <w:szCs w:val="14"/>
-            <w:lang w:val="en-US"/>
-          </w:rPr>
-          <w:t>http://www.ip.up.ac.za/documentation/governance/disclaimer</w:t>
-        </w:r>
-      </w:hyperlink>
-    </w:p>
-    <w:p>
-      <w:pPr>
-        <w:rPr>
-          <w:rFonts w:eastAsia="Times New Roman"/>
-        </w:rPr>
-      </w:pPr>
-    </w:p>
-    <w:p>
-      <w:pPr>
-        <w:rPr>
-          <w:rFonts w:ascii="Candara" w:hAnsi="Candara"/>
-          <w:color w:val="676767"/>
-          <w:sz w:val="16"/>
-          <w:szCs w:val="16"/>
-          <w:lang w:val="en-AU"/>
-        </w:rPr>
-      </w:pPr>
-      <w:r>
-        <w:rPr>
-          <w:rFonts w:ascii="Candara" w:hAnsi="Candara"/>
-          <w:color w:val="676767"/>
-          <w:sz w:val="16"/>
-          <w:szCs w:val="16"/>
-          <w:lang w:val="en-AU"/>
-        </w:rPr>
-        <w:t>Disclaimer: The information contained or transmitted in this email is confidential, may contain proprietary information and is meant solely for the intended recipient. If you are not the intended recipient then access to this communication is unauthorised and any disclosure, copying, distribution or any action taken or omitted in reliance on this is prohibited and may be unlawful. No liability or responsibility is accepted if information or data is, for whatever reason corrupted or does not reach its intended recipient. Reasonable care was taken to transmit this message free of malware or viruses however the sender does not make any warranties in this regard, and cannot be held liable for any loss or damages incurred by the recipient. The views expressed in this email are, unless otherwise stated, those of the author and not those of Smart XY or its management. All e-mail correspondence forwarded shall be deemed to have been received once a response thereto has been sent and received by the original sender and for the avoidance of doubt it is confirmed that an auto-reply or electronic confirmation shall not satisfy this requirement. Smart XY reserves the right to monitor, intercept and block emails addressed to or from its users or take any other action deemed necessary.</w:t>
-      </w:r>
-    </w:p>
-    <w:p>
-      <w:pPr>
-        <w:rPr>
-          <w:rFonts w:eastAsia="Times New Roman"/>
-        </w:rPr>
-      </w:pPr>
-    </w:p>
-    <w:p>
-      <w:pPr>
-        <w:rPr>
-          <w:rFonts w:ascii="Verdana" w:hAnsi="Verdana"/>
-          <w:color w:val="000000"/>
-          <w:sz w:val="15"/>
-          <w:szCs w:val="15"/>
-        </w:rPr>
-      </w:pPr>
-      <w:r>
-        <w:rPr>
-          <w:rStyle w:val="Strong"/>
-          <w:rFonts w:ascii="Verdana" w:hAnsi="Verdana"/>
-          <w:color w:val="000000"/>
-          <w:sz w:val="15"/>
-          <w:szCs w:val="15"/>
-        </w:rPr>
-        <w:t xml:space="preserve">Please Note: </w:t>
-      </w:r>
-      <w:r>
-        <w:rPr>
-          <w:rFonts w:ascii="Verdana" w:hAnsi="Verdana"/>
-          <w:color w:val="000000"/>
-          <w:sz w:val="15"/>
-          <w:szCs w:val="15"/>
-        </w:rPr>
-        <w:t xml:space="preserve">All content contained in this email is intended for the listed recipient(s) and is considered to be confidential. Details of our confidentiality disclosure can be found at </w:t>
-      </w:r>
-      <w:hyperlink r:id="rId43" w:history="1">
-        <w:r>
-          <w:rPr>
-            <w:rStyle w:val="Hyperlink"/>
-            <w:rFonts w:ascii="Verdana" w:hAnsi="Verdana"/>
-            <w:sz w:val="15"/>
-            <w:szCs w:val="15"/>
-          </w:rPr>
-          <w:t>https://www.imaginet.co.za/content/legal/email-disclaimer.html</w:t>
-        </w:r>
-      </w:hyperlink>
-    </w:p>
-    <w:p>
-      <w:pPr>
-        <w:pStyle w:val="NormalWeb"/>
-        <w:rPr>
-          <w:rFonts w:ascii="Arial" w:hAnsi="Arial" w:cs="Arial"/>
-          <w:color w:val="666666"/>
-        </w:rPr>
-      </w:pPr>
-      <w:r>
-        <w:rPr>
-          <w:rFonts w:ascii="Arial" w:hAnsi="Arial" w:cs="Arial"/>
-          <w:color w:val="666666"/>
-        </w:rPr>
-        <w:t>This message may contain information which is confidential, private or privileged in nature and subject to legal privilege. If you are not the intended recipient, you may not peruse, use, disseminate, distribute or copy this message or file which is attached to this message. If you have received this message in error, please notify the sender immediately by e-mail, facsimile or telephone and thereafter return and/or destroy the original message.</w:t>
-      </w:r>
-      <w:r>
-        <w:rPr>
-          <w:rFonts w:ascii="Arial" w:hAnsi="Arial" w:cs="Arial"/>
-          <w:color w:val="666666"/>
-        </w:rPr>
-        <w:br/>
-      </w:r>
-      <w:r>
-        <w:rPr>
-          <w:rFonts w:ascii="Arial" w:hAnsi="Arial" w:cs="Arial"/>
-          <w:color w:val="666666"/>
-        </w:rPr>
-        <w:br/>
-      </w:r>
-      <w:r>
-        <w:rPr>
-          <w:rFonts w:ascii="Arial" w:hAnsi="Arial" w:cs="Arial"/>
-          <w:color w:val="666666"/>
-        </w:rPr>
-        <w:lastRenderedPageBreak/>
-        <w:t>The sender cannot assure that the integrity of this communication has been maintained nor that it is free of errors, viruses, interception or interference.</w:t>
-      </w:r>
-      <w:r>
-        <w:rPr>
-          <w:rFonts w:ascii="Arial" w:hAnsi="Arial" w:cs="Arial"/>
-          <w:color w:val="666666"/>
-        </w:rPr>
-        <w:br/>
-      </w:r>
-      <w:r>
-        <w:rPr>
-          <w:rFonts w:ascii="Arial" w:hAnsi="Arial" w:cs="Arial"/>
-          <w:color w:val="666666"/>
-        </w:rPr>
-        <w:br/>
-        <w:t xml:space="preserve">The sender accepts no liability of whatever nature for any loss, liability, damage or expense resulting directly or indirectly from the access of any files which are attached to this message. For a detailed disclaimer </w:t>
-      </w:r>
-      <w:hyperlink r:id="rId44" w:history="1">
-        <w:r>
-          <w:rPr>
-            <w:rStyle w:val="Hyperlink"/>
-            <w:rFonts w:ascii="Arial" w:hAnsi="Arial" w:cs="Arial"/>
-          </w:rPr>
-          <w:t>Click Here</w:t>
-        </w:r>
-      </w:hyperlink>
-      <w:r>
-        <w:rPr>
-          <w:rFonts w:ascii="Arial" w:hAnsi="Arial" w:cs="Arial"/>
-          <w:color w:val="666666"/>
-        </w:rPr>
-        <w:t xml:space="preserve"> </w:t>
-      </w:r>
-    </w:p>
-    <w:p>
-      <w:pPr>
-        <w:rPr>
-          <w:rFonts w:eastAsia="Times New Roman"/>
-        </w:rPr>
-      </w:pPr>
-      <w:r>
-        <w:rPr>
-          <w:rFonts w:ascii="Times New Roman" w:eastAsia="Times New Roman" w:hAnsi="Times New Roman" w:cs="Times New Roman"/>
-          <w:sz w:val="24"/>
-          <w:szCs w:val="24"/>
-          <w:lang w:eastAsia="en-ZA"/>
-        </w:rPr>
-        <w:t>Everything in this e-mail and its attachments relating to the business, activities and affairs of Aveng Limited, its subsidiaries and all entities forming part of the Aveng Group ("collectively Aveng") is proprietary to Aveng. All of the contents hereof and its attachments are private and confidential, legally privileged and protected by law and which rights are asserted. The persons addressed in the e-mail are the sole authorised recipients. Please notify the sender immediately if the e-mail has unintentionally reached you and delete all copies. Do not read, disclose or use the content in any way. Failure to do so may amount to the unlawful interception of a communication, the infringement of copyright and/or the infringement of the right to privacy, thus exposing you to criminal and/or civil liability. Aveng cannot assure that the integrity of this communication has been maintained nor that it is free of errors, virus, interception or interference.</w:t>
-      </w:r>
-      <w:r>
-        <w:rPr>
-          <w:rFonts w:ascii="Times New Roman" w:eastAsia="Times New Roman" w:hAnsi="Times New Roman" w:cs="Times New Roman"/>
-          <w:color w:val="FFFFFF"/>
-          <w:sz w:val="24"/>
-          <w:szCs w:val="24"/>
-          <w:lang w:eastAsia="en-ZA"/>
-        </w:rPr>
-        <w:t>Unique</w:t>
-      </w:r>
-    </w:p>
-    <w:p>
-      <w:pPr>
-        <w:rPr>
-          <w:rFonts w:eastAsia="Times New Roman"/>
-        </w:rPr>
-      </w:pPr>
-    </w:p>
-    <w:p>
-      <w:pPr>
-        <w:rPr>
-          <w:rFonts w:eastAsia="Times New Roman"/>
-        </w:rPr>
-      </w:pPr>
-      <w:r>
-        <w:rPr>
-          <w:rFonts w:ascii="Tahoma" w:eastAsia="Times New Roman" w:hAnsi="Tahoma" w:cs="Tahoma"/>
-          <w:sz w:val="15"/>
-          <w:szCs w:val="15"/>
-        </w:rPr>
-        <w:t>This message is confidential. It may also be privileged or otherwise protected by work product immunity or other legal rules. If you have received it by mistake, please unsubscribe </w:t>
-      </w:r>
-      <w:hyperlink r:id="rId45" w:history="1">
-        <w:r>
-          <w:rPr>
-            <w:rStyle w:val="Hyperlink"/>
-            <w:rFonts w:ascii="Tahoma" w:eastAsia="Times New Roman" w:hAnsi="Tahoma" w:cs="Tahoma"/>
-            <w:sz w:val="15"/>
-            <w:szCs w:val="15"/>
-          </w:rPr>
-          <w:t>here</w:t>
-        </w:r>
-      </w:hyperlink>
-      <w:r>
-        <w:rPr>
-          <w:rFonts w:ascii="Tahoma" w:eastAsia="Times New Roman" w:hAnsi="Tahoma" w:cs="Tahoma"/>
-          <w:sz w:val="15"/>
-          <w:szCs w:val="15"/>
-        </w:rPr>
-        <w:t> and delete it from your system; you may not copy this message or disclose its contents to anyone. Please send us by fax any message containing deadlines as incoming e-mails are not screened for response deadlines. The integrity and security of this message cannot be guaranteed on the Internet.</w:t>
-      </w:r>
-      <w:r>
-        <w:rPr>
-          <w:rFonts w:eastAsia="Times New Roman"/>
-        </w:rPr>
-        <w:br/>
-      </w:r>
-    </w:p>
-    <w:p>
-      <w:pPr>
-        <w:pStyle w:val="HTMLPreformatted"/>
-      </w:pPr>
-      <w:r>
-        <w:t xml:space="preserve">The information in this e-mail is confidential and may be legally privileged. It is intended solely for the addressee. Access to this e-mail by anyone else is unauthorized. If you have received this communication in error, please address with the subject heading "Received in error," send to the </w:t>
-      </w:r>
-    </w:p>
-    <w:p>
-      <w:pPr>
-        <w:pStyle w:val="HTMLPreformatted"/>
-      </w:pPr>
-      <w:r>
-        <w:t>sender, then delete the e-mail and destroy any copies of it. If you are not the intended recipient, any disclosure, copying, distribution or any action taken or omitted to be taken in reliance on it, is prohibited and may be unlawful. Any opinions or advice contained in this e-mail are subject to the</w:t>
-      </w:r>
-    </w:p>
-    <w:p>
-      <w:pPr>
-        <w:pStyle w:val="HTMLPreformatted"/>
-      </w:pPr>
-      <w:r>
-        <w:t>terms and conditions expressed in the governing KPMG client engagement letter. Opinions, conclusions and other information in this e-mail and any attachments that do not relate to the official business of the firm are neither</w:t>
-      </w:r>
-    </w:p>
-    <w:p>
-      <w:pPr>
-        <w:pStyle w:val="HTMLPreformatted"/>
-      </w:pPr>
-      <w:r>
-        <w:t>given nor endorsed by it.</w:t>
-      </w:r>
-    </w:p>
-    <w:p>
-      <w:pPr>
-        <w:pStyle w:val="HTMLPreformatted"/>
-      </w:pPr>
-      <w:r>
-        <w:t xml:space="preserve"> </w:t>
-      </w:r>
-    </w:p>
-    <w:p>
-      <w:pPr>
-        <w:pStyle w:val="HTMLPreformatted"/>
-      </w:pPr>
-      <w:r>
-        <w:t xml:space="preserve">KPMG cannot guarantee that e-mail communications are secure or error-free, as information could be intercepted, corrupted, amended, lost, destroyed, arrive late or incomplete, or contain viruses. </w:t>
-      </w:r>
-    </w:p>
-    <w:p>
-      <w:pPr>
-        <w:pStyle w:val="HTMLPreformatted"/>
-      </w:pPr>
-      <w:r>
-        <w:t xml:space="preserve"> </w:t>
-      </w:r>
-    </w:p>
-    <w:p>
-      <w:pPr>
-        <w:pStyle w:val="HTMLPreformatted"/>
-      </w:pPr>
-      <w:r>
-        <w:t xml:space="preserve">This email is being sent out by KPMG International Cooperative (“KPMG International”) on behalf of the local KPMG member firm providing services to you.  </w:t>
-      </w:r>
-    </w:p>
-    <w:p>
-      <w:pPr>
-        <w:pStyle w:val="HTMLPreformatted"/>
-      </w:pPr>
-      <w:r>
-        <w:t xml:space="preserve">KPMG International Cooperative (“KPMG International”) is a </w:t>
-      </w:r>
-    </w:p>
-    <w:p>
-      <w:pPr>
-        <w:pStyle w:val="HTMLPreformatted"/>
-      </w:pPr>
-      <w:r>
-        <w:t>Swiss cooperative that serves as a coordinating entity for a network of independent firms operating under the KPMG name. KPMG International Cooperative (“KPMG International”)</w:t>
-      </w:r>
-    </w:p>
-    <w:p>
-      <w:pPr>
-        <w:pStyle w:val="HTMLPreformatted"/>
-      </w:pPr>
-      <w:r>
-        <w:t xml:space="preserve">provides no services to clients. </w:t>
-      </w:r>
-    </w:p>
-    <w:p>
-      <w:pPr>
-        <w:pStyle w:val="HTMLPreformatted"/>
-      </w:pPr>
-      <w:r>
-        <w:t xml:space="preserve">Each member firm of KPMG International Cooperative (“KPMG International”) is a legally distinct and separate entity and each describes itself as such. Information about the structure and jurisdiction of your local KPMG member </w:t>
-      </w:r>
-    </w:p>
-    <w:p>
-      <w:pPr>
-        <w:pStyle w:val="HTMLPreformatted"/>
-      </w:pPr>
-      <w:r>
-        <w:lastRenderedPageBreak/>
-        <w:t>firm can be obtained from your KPMG representative.</w:t>
-      </w:r>
-    </w:p>
-    <w:p>
-      <w:pPr>
-        <w:pStyle w:val="HTMLPreformatted"/>
-      </w:pPr>
-      <w:r>
-        <w:t xml:space="preserve"> </w:t>
-      </w:r>
-    </w:p>
-    <w:p>
-      <w:pPr>
-        <w:pStyle w:val="HTMLPreformatted"/>
-      </w:pPr>
-      <w:r>
-        <w:t>This footnote also confirms that this e-mail message has been swept by AntiVirus software.</w:t>
-      </w:r>
-    </w:p>
-    <w:p>
-      <w:pPr>
-        <w:spacing w:before="100" w:beforeAutospacing="1" w:after="100" w:afterAutospacing="1"/>
-        <w:rPr>
-          <w:rFonts w:ascii="Times New Roman" w:hAnsi="Times New Roman" w:cs="Times New Roman"/>
-        </w:rPr>
-      </w:pPr>
-      <w:r>
-        <w:rPr>
-          <w:color w:val="808080"/>
-          <w:sz w:val="15"/>
-          <w:szCs w:val="15"/>
-          <w:lang w:val="en-US"/>
-        </w:rPr>
-        <w:t xml:space="preserve">NOTE: This e-mail message sent 2012-06-20 09:03:22, and all attachments thereto contain confidential information intended for </w:t>
-      </w:r>
-      <w:hyperlink r:id="rId46" w:tgtFrame="_blank" w:history="1">
-        <w:r>
-          <w:rPr>
-            <w:rStyle w:val="Hyperlink"/>
-            <w:sz w:val="15"/>
-            <w:szCs w:val="15"/>
-            <w:lang w:val="en-US"/>
-          </w:rPr>
-          <w:t>marilynroderick@absamail.co.za</w:t>
-        </w:r>
-      </w:hyperlink>
-      <w:r>
-        <w:rPr>
-          <w:color w:val="808080"/>
-          <w:sz w:val="15"/>
-          <w:szCs w:val="15"/>
-          <w:lang w:val="en-US"/>
-        </w:rPr>
-        <w:t xml:space="preserve">. If you are not the addressee (a) you may not disclose, copy, distribute or take any action based on the contents hereof; (b) kindly inform </w:t>
-      </w:r>
-      <w:hyperlink r:id="rId47" w:tgtFrame="_blank" w:history="1">
-        <w:r>
-          <w:rPr>
-            <w:rStyle w:val="Hyperlink"/>
-            <w:sz w:val="15"/>
-            <w:szCs w:val="15"/>
-            <w:lang w:val="en-US"/>
-          </w:rPr>
-          <w:t>smarx@sq..co.za</w:t>
-        </w:r>
-      </w:hyperlink>
-      <w:r>
-        <w:rPr>
-          <w:color w:val="808080"/>
-          <w:sz w:val="15"/>
-          <w:szCs w:val="15"/>
-          <w:lang w:val="en-US"/>
-        </w:rPr>
-        <w:t xml:space="preserve"> immediately and destroy all copies hereof. Any copying, publication or disclosure of this message, or part hereof, in any form whatsoever, without Sharon Marx's express written consent, is prohibited. No opinion expressed or implied by Sharon Marx necessarily constitutes the opinion of . This message does not constitute a guarantee or proof of the facts mentioned herein. No Employee or intermediary is authorised to conclude a binding agreement on behalf of , or any of its subsidiary companies, by e-mail without the express written confirmation by a duly authorised representative of . </w:t>
-      </w:r>
-    </w:p>
-    <w:p>
-      <w:pPr>
-        <w:rPr>
-          <w:rFonts w:eastAsia="Times New Roman"/>
-        </w:rPr>
-      </w:pPr>
-    </w:p>
-    <w:p>
-      <w:pPr>
-        <w:pStyle w:val="PlainText"/>
-      </w:pPr>
-      <w:r>
-        <w:t>This message is intended only for use of the addressee and may contain information that is privileged and confidential. If you are not the intended recipient, you are hereby notified that any use or dissemination of this communication is strictly prohibited. If you have received this communication in error, please notify us immediately by reply and delete this message from your system.</w:t>
-      </w:r>
-    </w:p>
-    <w:p>
-      <w:pPr>
-        <w:rPr>
-          <w:rFonts w:eastAsia="Times New Roman"/>
-        </w:rPr>
-      </w:pPr>
-    </w:p>
-    <w:tbl>
-      <w:tblPr>
-        <w:tblW w:w="0" w:type="auto"/>
-        <w:tblCellMar>
-          <w:left w:w="0" w:type="dxa"/>
-          <w:right w:w="0" w:type="dxa"/>
-        </w:tblCellMar>
-        <w:tblLook w:val="04A0" w:firstRow="1" w:lastRow="0" w:firstColumn="1" w:lastColumn="0" w:noHBand="0" w:noVBand="1"/>
-      </w:tblPr>
-      <w:tblGrid>
-        <w:gridCol w:w="9242"/>
-      </w:tblGrid>
-      <w:tr>
-        <w:tc>
-          <w:tcPr>
-            <w:tcW w:w="9242" w:type="dxa"/>
-            <w:tcMar>
-              <w:top w:w="0" w:type="dxa"/>
-              <w:left w:w="108" w:type="dxa"/>
-              <w:bottom w:w="0" w:type="dxa"/>
-              <w:right w:w="108" w:type="dxa"/>
-            </w:tcMar>
-          </w:tcPr>
-          <w:p>
-            <w:pPr>
-              <w:rPr>
-                <w:color w:val="000000"/>
-                <w:sz w:val="16"/>
-                <w:szCs w:val="16"/>
-              </w:rPr>
-            </w:pPr>
-          </w:p>
-          <w:p>
-            <w:pPr>
-              <w:rPr>
-                <w:color w:val="000000"/>
-                <w:sz w:val="16"/>
-                <w:szCs w:val="16"/>
-              </w:rPr>
-            </w:pPr>
-            <w:r>
-              <w:rPr>
-                <w:color w:val="000000"/>
-                <w:sz w:val="16"/>
-                <w:szCs w:val="16"/>
-              </w:rPr>
-              <w:t xml:space="preserve">This email is confidential and is intended for the addressee only. The following link will take you to the </w:t>
-            </w:r>
-            <w:hyperlink r:id="rId48" w:history="1">
-              <w:r>
-                <w:rPr>
-                  <w:rStyle w:val="Hyperlink"/>
-                  <w:sz w:val="16"/>
-                  <w:szCs w:val="16"/>
-                </w:rPr>
-                <w:t>Team Foundation Disclaimer.</w:t>
-              </w:r>
-            </w:hyperlink>
-          </w:p>
-        </w:tc>
-      </w:tr>
-    </w:tbl>
-    <w:p>
-      <w:pPr>
-        <w:rPr>
-          <w:rFonts w:eastAsia="Times New Roman"/>
-        </w:rPr>
-      </w:pPr>
-    </w:p>
-    <w:p>
-      <w:r>
-        <w:t xml:space="preserve">NOTICE: Please note that this e-mail is confidential and personal to the recipient and subject to the standard notices and disclaimerscontained on the </w:t>
-      </w:r>
-      <w:hyperlink r:id="rId49" w:history="1">
-        <w:r>
-          <w:rPr>
-            <w:rStyle w:val="Hyperlink"/>
-          </w:rPr>
-          <w:t>Ampath Trust web-site</w:t>
-        </w:r>
-      </w:hyperlink>
-    </w:p>
-    <w:p/>
-    <w:p>
-      <w:pPr>
-        <w:pStyle w:val="NormalWeb"/>
-        <w:rPr>
-          <w:rFonts w:ascii="Arial" w:hAnsi="Arial" w:cs="Arial"/>
-          <w:color w:val="666666"/>
-        </w:rPr>
-      </w:pPr>
-      <w:r>
-        <w:rPr>
-          <w:color w:val="666666"/>
-        </w:rPr>
-        <w:t>This message may contain information which is confidential, private or privileged in nature and subject to legal privilege. If you are not the intended recipient, you may not peruse, use, disseminate, distribute or copy this message or file which is attached to this message. If you have received this message in error, please notify the sender immediately by e-mail, facsimile or telephone and thereafter return and/or destroy the original message.</w:t>
-      </w:r>
-      <w:r>
-        <w:rPr>
-          <w:color w:val="666666"/>
-        </w:rPr>
-        <w:br/>
-      </w:r>
-      <w:r>
-        <w:rPr>
-          <w:color w:val="666666"/>
-        </w:rPr>
-        <w:br/>
-        <w:t>The sender cannot assure that the integrity of this communication has been maintained nor that it is free of errors, viruses, interception or interference.</w:t>
-      </w:r>
-      <w:r>
-        <w:rPr>
-          <w:color w:val="666666"/>
-        </w:rPr>
-        <w:br/>
-      </w:r>
-      <w:r>
-        <w:rPr>
-          <w:color w:val="666666"/>
-        </w:rPr>
-        <w:br/>
-        <w:t xml:space="preserve">The sender accepts no liability of whatever nature for any loss, liability, damage or expense resulting directly or indirectly from the access of any files which are attached to this message. For a detailed disclaimer </w:t>
-      </w:r>
-      <w:hyperlink r:id="rId50" w:history="1">
-        <w:r>
-          <w:rPr>
-            <w:rStyle w:val="Hyperlink"/>
-          </w:rPr>
-          <w:t>Click Here</w:t>
-        </w:r>
-      </w:hyperlink>
-      <w:r>
-        <w:rPr>
-          <w:color w:val="666666"/>
-        </w:rPr>
-        <w:t xml:space="preserve"> </w:t>
-      </w:r>
-    </w:p>
-    <w:p/>
-    <w:p>
-      <w:pPr>
-        <w:rPr>
-          <w:rFonts w:ascii="Arial" w:eastAsia="Times New Roman" w:hAnsi="Arial" w:cs="Arial"/>
-          <w:color w:val="999999"/>
-          <w:sz w:val="17"/>
-          <w:szCs w:val="17"/>
-        </w:rPr>
-      </w:pPr>
-      <w:r>
-        <w:rPr>
-          <w:rFonts w:ascii="Arial" w:eastAsia="Times New Roman" w:hAnsi="Arial" w:cs="Arial"/>
-          <w:color w:val="999999"/>
-          <w:sz w:val="17"/>
-          <w:szCs w:val="17"/>
-        </w:rPr>
-        <w:t>This communication is intended for the addressee only. It is confidential. If you have received this communication in error, please notify us immediately and destroy the original message. You may not copy or disseminate this communication without the permission of the University. Only authorised signatories are competent to enter into agreements on behalf of the University and recipients are thus advised that the content of this message may not be legally binding on the University and may contain the personal views and opinions of the author, which are not necessarily the views and opinions of The University of the Witwatersrand, Johannesburg. All agreements between the University and outsiders are subject to South African Law unless the University agrees in writing to the contrary.</w:t>
-      </w:r>
-    </w:p>
-    <w:p>
-      <w:pPr>
-        <w:rPr>
-          <w:rFonts w:ascii="Arial" w:eastAsia="Times New Roman" w:hAnsi="Arial" w:cs="Arial"/>
-          <w:color w:val="999999"/>
-          <w:sz w:val="17"/>
-          <w:szCs w:val="17"/>
-        </w:rPr>
-      </w:pPr>
-    </w:p>
-    <w:p>
-      <w:pPr>
-        <w:rPr>
-          <w:rFonts w:ascii="Courier New" w:hAnsi="Courier New" w:cs="Courier New"/>
-          <w:sz w:val="24"/>
-          <w:szCs w:val="24"/>
-        </w:rPr>
-      </w:pPr>
-      <w:r>
-        <w:rPr>
-          <w:rFonts w:ascii="Courier New" w:hAnsi="Courier New" w:cs="Courier New"/>
-          <w:sz w:val="24"/>
-          <w:szCs w:val="24"/>
-        </w:rPr>
-        <w:t>********************</w:t>
-      </w:r>
-      <w:r>
-        <w:rPr>
-          <w:rFonts w:ascii="Courier New" w:hAnsi="Courier New" w:cs="Courier New"/>
-          <w:sz w:val="24"/>
-          <w:szCs w:val="24"/>
-        </w:rPr>
-        <w:br/>
-        <w:t>Nedbank Limited Reg No 1951/000009/06. The following link displays</w:t>
-      </w:r>
-      <w:r>
-        <w:rPr>
-          <w:rFonts w:ascii="Courier New" w:hAnsi="Courier New" w:cs="Courier New"/>
-          <w:sz w:val="24"/>
-          <w:szCs w:val="24"/>
-        </w:rPr>
-        <w:br/>
-      </w:r>
-      <w:r>
-        <w:rPr>
-          <w:rFonts w:ascii="Courier New" w:hAnsi="Courier New" w:cs="Courier New"/>
-          <w:sz w:val="24"/>
-          <w:szCs w:val="24"/>
-        </w:rPr>
-        <w:lastRenderedPageBreak/>
-        <w:t>the names of the Nedbank Board of Directors and Company Secretary.</w:t>
-      </w:r>
-      <w:r>
-        <w:rPr>
-          <w:rFonts w:ascii="Courier New" w:hAnsi="Courier New" w:cs="Courier New"/>
-          <w:sz w:val="24"/>
-          <w:szCs w:val="24"/>
-        </w:rPr>
-        <w:br/>
-        <w:t xml:space="preserve">[ </w:t>
-      </w:r>
-      <w:hyperlink r:id="rId51" w:history="1">
-        <w:r>
-          <w:rPr>
-            <w:rStyle w:val="Hyperlink"/>
-            <w:rFonts w:ascii="Courier New" w:hAnsi="Courier New" w:cs="Courier New"/>
-            <w:sz w:val="24"/>
-            <w:szCs w:val="24"/>
-          </w:rPr>
-          <w:t>http://www.nedbank.co.za/terms/DirectorsNedbank.htm</w:t>
-        </w:r>
-      </w:hyperlink>
-      <w:r>
-        <w:rPr>
-          <w:rFonts w:ascii="Courier New" w:hAnsi="Courier New" w:cs="Courier New"/>
-          <w:sz w:val="24"/>
-          <w:szCs w:val="24"/>
-        </w:rPr>
-        <w:t xml:space="preserve"> ]</w:t>
-      </w:r>
-      <w:r>
-        <w:rPr>
-          <w:rFonts w:ascii="Courier New" w:hAnsi="Courier New" w:cs="Courier New"/>
-          <w:sz w:val="24"/>
-          <w:szCs w:val="24"/>
-        </w:rPr>
-        <w:br/>
-        <w:t>This email is confidential and is intended for the addressee only.</w:t>
-      </w:r>
-      <w:r>
-        <w:rPr>
-          <w:rFonts w:ascii="Courier New" w:hAnsi="Courier New" w:cs="Courier New"/>
-          <w:sz w:val="24"/>
-          <w:szCs w:val="24"/>
-        </w:rPr>
-        <w:br/>
-        <w:t>The following link will take you to Nedbank's legal notice.</w:t>
-      </w:r>
-      <w:r>
-        <w:rPr>
-          <w:rFonts w:ascii="Courier New" w:hAnsi="Courier New" w:cs="Courier New"/>
-          <w:sz w:val="24"/>
-          <w:szCs w:val="24"/>
-        </w:rPr>
-        <w:br/>
-        <w:t xml:space="preserve">[ </w:t>
-      </w:r>
-      <w:hyperlink r:id="rId52" w:history="1">
-        <w:r>
-          <w:rPr>
-            <w:rStyle w:val="Hyperlink"/>
-            <w:rFonts w:ascii="Courier New" w:hAnsi="Courier New" w:cs="Courier New"/>
-            <w:sz w:val="24"/>
-            <w:szCs w:val="24"/>
-          </w:rPr>
-          <w:t>http://www.nedbank.co.za/terms/EmailDisclaimer.htm</w:t>
-        </w:r>
-      </w:hyperlink>
-      <w:r>
-        <w:rPr>
-          <w:rFonts w:ascii="Courier New" w:hAnsi="Courier New" w:cs="Courier New"/>
-          <w:sz w:val="24"/>
-          <w:szCs w:val="24"/>
-        </w:rPr>
-        <w:t xml:space="preserve"> ]</w:t>
-      </w:r>
-      <w:r>
-        <w:rPr>
-          <w:rFonts w:ascii="Courier New" w:hAnsi="Courier New" w:cs="Courier New"/>
-          <w:sz w:val="24"/>
-          <w:szCs w:val="24"/>
-        </w:rPr>
-        <w:br/>
-        <w:t>********************</w:t>
-      </w:r>
-    </w:p>
-    <w:p>
-      <w:pPr>
-        <w:rPr>
-          <w:color w:val="1F497D"/>
-          <w:lang w:val="en-GB"/>
-        </w:rPr>
-      </w:pPr>
     </w:p>
     <w:sectPr>
       <w:pgSz w:w="16838" w:h="11906" w:orient="landscape"/>
@@ -4955,6 +3665,18 @@
       <w:rFonts w:ascii="Calibri" w:hAnsi="Calibri" w:cs="Calibri"/>
     </w:rPr>
   </w:style>
+  <w:style w:type="character" w:styleId="FollowedHyperlink">
+    <w:name w:val="FollowedHyperlink"/>
+    <w:basedOn w:val="DefaultParagraphFont"/>
+    <w:uiPriority w:val="99"/>
+    <w:semiHidden/>
+    <w:unhideWhenUsed/>
+    <w:rsid w:val="008B6675"/>
+    <w:rPr>
+      <w:color w:val="954F72" w:themeColor="followedHyperlink"/>
+      <w:u w:val="single"/>
+    </w:rPr>
+  </w:style>
 </w:styles>
 </file>
 
@@ -5224,7 +3946,7 @@
 </file>
 
 <file path=customXml/itemProps1.xml><?xml version="1.0" encoding="utf-8"?>
-<ds:datastoreItem xmlns:ds="http://schemas.openxmlformats.org/officeDocument/2006/customXml" ds:itemID="{239D5E17-BD80-4393-A802-6E031018AE32}">
+<ds:datastoreItem xmlns:ds="http://schemas.openxmlformats.org/officeDocument/2006/customXml" ds:itemID="{913771E4-AB19-4404-84C7-34A5507DA13E}">
   <ds:schemaRefs>
     <ds:schemaRef ds:uri="http://schemas.openxmlformats.org/officeDocument/2006/bibliography"/>
   </ds:schemaRefs>

</xml_diff>